<commit_message>
FAQ updated memory size
</commit_message>
<xml_diff>
--- a/Frequently Asked Questions.docx
+++ b/Frequently Asked Questions.docx
@@ -56,49 +56,58 @@
         <w:t xml:space="preserve">, if you have large data sets to process, equip as much system memory as possible. </w:t>
       </w:r>
       <w:r>
-        <w:t>For the year 2015, the consumer level computers can be equipped with as much as 64 GB of system memory, while a professional desktop can have 512 GB or more.</w:t>
-      </w:r>
-      <w:r>
-        <w:t xml:space="preserve"> Last, if you want to load data quickly or play back large time sequence smoothly, you need high speed access to hard drives. We would recommend a discrete RAID controller with abundant cache. Speed of hard drives is also important for handling large data sets. We would recommend 4 or more solid state drives configured in RAID0 mode.</w:t>
-      </w:r>
-    </w:p>
-    <w:p>
-      <w:r>
-        <w:t>2. Why can’t I start FluoRender?</w:t>
-      </w:r>
-    </w:p>
-    <w:p>
-      <w:r>
-        <w:t>There are several possibilities for FluoRender to fail. First, check if the graphics driver is installed and updated t</w:t>
-      </w:r>
-      <w:r>
-        <w:t xml:space="preserve">o the latest version. Some old graphics card may not support OpenCL, which is required since version 2.15. If that is the case, you can download and try an earlier version of FluoRender. </w:t>
-      </w:r>
-      <w:r>
-        <w:t xml:space="preserve">Since version 2.16, we require the graphics card to support at least OpenGL 3.3. If you have an old graphics card and want to use FluoRender on it, please </w:t>
-      </w:r>
-      <w:r>
-        <w:t xml:space="preserve">replace your graphics card or </w:t>
-      </w:r>
-      <w:r>
-        <w:t xml:space="preserve">download an old version of FluoRender. </w:t>
-      </w:r>
-      <w:r>
-        <w:t>Second</w:t>
-      </w:r>
-      <w:r>
-        <w:t xml:space="preserve">, make sure </w:t>
-      </w:r>
-      <w:r>
-        <w:t xml:space="preserve">that </w:t>
-      </w:r>
-      <w:r>
-        <w:t xml:space="preserve">your operating system supports 64-bit applications. Since version 2.15, we have dropped the support of 32-bit applications, which means FluoRender is 64-bit only. For Windows, you have to purchase the x64 version of the operating system; for Mac OSX, you have to update to the recent versions. </w:t>
+        <w:t xml:space="preserve">For the year 2015, the consumer level computers can be equipped with as much as </w:t>
+      </w:r>
+      <w:r>
+        <w:t>128</w:t>
+      </w:r>
+      <w:r>
+        <w:t xml:space="preserve"> GB of system memory, while a professional desktop can have 512 GB or </w:t>
+      </w:r>
+      <w:r>
+        <w:t xml:space="preserve">even </w:t>
       </w:r>
       <w:bookmarkStart w:id="0" w:name="_GoBack"/>
       <w:bookmarkEnd w:id="0"/>
       <w:r>
-        <w:t>Finally, FluoRender may not be properly installed, or some required modules have been accidentally uninstalled. Reinstalling FluoRender may solve the issue.</w:t>
+        <w:t>more.</w:t>
+      </w:r>
+      <w:r>
+        <w:t xml:space="preserve"> Last, if you want to load data quickly or play back large time sequence smoothly, you need high speed access to hard drives. We would recommend a discrete RAID controller with abundant cache. Speed of hard drives is also important for handling large data sets. We would recommend 4 or more solid state drives configured in RAID0 mode.</w:t>
+      </w:r>
+    </w:p>
+    <w:p>
+      <w:r>
+        <w:t>2. Why can’t I start FluoRender?</w:t>
+      </w:r>
+    </w:p>
+    <w:p>
+      <w:r>
+        <w:t>There are several possibilities for FluoRender to fail. First, check if the graphics driver is installed and updated t</w:t>
+      </w:r>
+      <w:r>
+        <w:t xml:space="preserve">o the latest version. Some old graphics card may not support OpenCL, which is required since version 2.15. If that is the case, you can download and try an earlier version of FluoRender. </w:t>
+      </w:r>
+      <w:r>
+        <w:t xml:space="preserve">Since version 2.16, we require the graphics card to support at least OpenGL 3.3. If you have an old graphics card and want to use FluoRender on it, please </w:t>
+      </w:r>
+      <w:r>
+        <w:t xml:space="preserve">replace your graphics card or </w:t>
+      </w:r>
+      <w:r>
+        <w:t xml:space="preserve">download an old version of FluoRender. </w:t>
+      </w:r>
+      <w:r>
+        <w:t>Second</w:t>
+      </w:r>
+      <w:r>
+        <w:t xml:space="preserve">, make sure </w:t>
+      </w:r>
+      <w:r>
+        <w:t xml:space="preserve">that </w:t>
+      </w:r>
+      <w:r>
+        <w:t>your operating system supports 64-bit applications. Since version 2.15, we have dropped the support of 32-bit applications, which means FluoRender is 64-bit only. For Windows, you have to purchase the x64 version of the operating system; for Mac OSX, you have to update to the recent versions. Finally, FluoRender may not be properly installed, or some required modules have been accidentally uninstalled. Reinstalling FluoRender may solve the issue.</w:t>
       </w:r>
     </w:p>
     <w:p>

</xml_diff>